<commit_message>
Prompt user for last name as well.
</commit_message>
<xml_diff>
--- a/main.docx
+++ b/main.docx
@@ -37,6 +37,34 @@
           <w:lang w:val="en-US"/>
         </w:rPr>
       </w:pPr>
+      <w:r>
+        <w:rPr>
+          <w:lang w:val="en-US"/>
+        </w:rPr>
+        <w:t>#include &lt;</w:t>
+      </w:r>
+      <w:proofErr w:type="spellStart"/>
+      <w:r>
+        <w:rPr>
+          <w:lang w:val="en-US"/>
+        </w:rPr>
+        <w:t>string.h</w:t>
+      </w:r>
+      <w:proofErr w:type="spellEnd"/>
+      <w:r>
+        <w:rPr>
+          <w:lang w:val="en-US"/>
+        </w:rPr>
+        <w:t>&gt;</w:t>
+      </w:r>
+    </w:p>
+    <w:p>
+      <w:pPr>
+        <w:pStyle w:val="HTML"/>
+        <w:rPr>
+          <w:lang w:val="en-US"/>
+        </w:rPr>
+      </w:pPr>
     </w:p>
     <w:p>
       <w:pPr>
@@ -123,6 +151,43 @@
       <w:pPr>
         <w:pStyle w:val="HTML"/>
         <w:rPr>
+          <w:lang w:val="en-US"/>
+        </w:rPr>
+      </w:pPr>
+      <w:r>
+        <w:rPr>
+          <w:rFonts w:eastAsia="Courier New"/>
+          <w:lang w:val="en-US"/>
+        </w:rPr>
+        <w:t xml:space="preserve">    </w:t>
+      </w:r>
+      <w:proofErr w:type="gramStart"/>
+      <w:r>
+        <w:rPr>
+          <w:lang w:val="en-US"/>
+        </w:rPr>
+        <w:t>char</w:t>
+      </w:r>
+      <w:proofErr w:type="gramEnd"/>
+      <w:r>
+        <w:rPr>
+          <w:lang w:val="en-US"/>
+        </w:rPr>
+        <w:t xml:space="preserve"> first[255], last[255];</w:t>
+      </w:r>
+    </w:p>
+    <w:p>
+      <w:pPr>
+        <w:pStyle w:val="HTML"/>
+        <w:rPr>
+          <w:lang w:val="en-US"/>
+        </w:rPr>
+      </w:pPr>
+    </w:p>
+    <w:p>
+      <w:pPr>
+        <w:pStyle w:val="HTML"/>
+        <w:rPr>
           <w:rFonts w:eastAsia="Courier New"/>
           <w:lang w:val="en-US"/>
         </w:rPr>
@@ -154,42 +219,262 @@
         <w:rPr>
           <w:lang w:val="en-US"/>
         </w:rPr>
-        <w:t>"Hello world!\n");</w:t>
-      </w:r>
-    </w:p>
-    <w:p>
-      <w:pPr>
-        <w:pStyle w:val="HTML"/>
-        <w:rPr>
-          <w:lang w:val="en-US"/>
-        </w:rPr>
-      </w:pPr>
-      <w:r>
+        <w:t>"Enter your first name: ");</w:t>
+      </w:r>
+    </w:p>
+    <w:p>
+      <w:pPr>
+        <w:pStyle w:val="HTML"/>
         <w:rPr>
           <w:rFonts w:eastAsia="Courier New"/>
           <w:lang w:val="en-US"/>
         </w:rPr>
+      </w:pPr>
+      <w:r>
+        <w:rPr>
+          <w:rFonts w:eastAsia="Courier New"/>
+          <w:lang w:val="en-US"/>
+        </w:rPr>
         <w:t xml:space="preserve">    </w:t>
       </w:r>
+      <w:proofErr w:type="spellStart"/>
       <w:proofErr w:type="gramStart"/>
       <w:r>
         <w:rPr>
           <w:lang w:val="en-US"/>
         </w:rPr>
+        <w:t>fgets</w:t>
+      </w:r>
+      <w:proofErr w:type="spellEnd"/>
+      <w:r>
+        <w:rPr>
+          <w:lang w:val="en-US"/>
+        </w:rPr>
+        <w:t>(</w:t>
+      </w:r>
+      <w:proofErr w:type="gramEnd"/>
+      <w:r>
+        <w:rPr>
+          <w:lang w:val="en-US"/>
+        </w:rPr>
+        <w:t xml:space="preserve">first, 255, </w:t>
+      </w:r>
+      <w:proofErr w:type="spellStart"/>
+      <w:r>
+        <w:rPr>
+          <w:lang w:val="en-US"/>
+        </w:rPr>
+        <w:t>stdin</w:t>
+      </w:r>
+      <w:proofErr w:type="spellEnd"/>
+      <w:r>
+        <w:rPr>
+          <w:lang w:val="en-US"/>
+        </w:rPr>
+        <w:t>);</w:t>
+      </w:r>
+    </w:p>
+    <w:p>
+      <w:pPr>
+        <w:pStyle w:val="HTML"/>
+        <w:rPr>
+          <w:lang w:val="en-US"/>
+        </w:rPr>
+      </w:pPr>
+      <w:r>
+        <w:rPr>
+          <w:rFonts w:eastAsia="Courier New"/>
+          <w:lang w:val="en-US"/>
+        </w:rPr>
+        <w:t xml:space="preserve">    </w:t>
+      </w:r>
+      <w:proofErr w:type="gramStart"/>
+      <w:r>
+        <w:rPr>
+          <w:lang w:val="en-US"/>
+        </w:rPr>
+        <w:t>first[</w:t>
+      </w:r>
+      <w:proofErr w:type="spellStart"/>
+      <w:proofErr w:type="gramEnd"/>
+      <w:r>
+        <w:rPr>
+          <w:lang w:val="en-US"/>
+        </w:rPr>
+        <w:t>strlen</w:t>
+      </w:r>
+      <w:proofErr w:type="spellEnd"/>
+      <w:r>
+        <w:rPr>
+          <w:lang w:val="en-US"/>
+        </w:rPr>
+        <w:t>(first)-1] = '\0'; /* remove the newline at the end */</w:t>
+      </w:r>
+    </w:p>
+    <w:p>
+      <w:pPr>
+        <w:pStyle w:val="HTML"/>
+        <w:rPr>
+          <w:lang w:val="en-US"/>
+        </w:rPr>
+      </w:pPr>
+    </w:p>
+    <w:p>
+      <w:pPr>
+        <w:pStyle w:val="HTML"/>
+        <w:rPr>
+          <w:rFonts w:eastAsia="Courier New"/>
+          <w:lang w:val="en-US"/>
+        </w:rPr>
+      </w:pPr>
+      <w:r>
+        <w:rPr>
+          <w:rFonts w:eastAsia="Courier New"/>
+          <w:lang w:val="en-US"/>
+        </w:rPr>
+        <w:t xml:space="preserve">    </w:t>
+      </w:r>
+      <w:proofErr w:type="spellStart"/>
+      <w:proofErr w:type="gramStart"/>
+      <w:r>
+        <w:rPr>
+          <w:lang w:val="en-US"/>
+        </w:rPr>
+        <w:t>printf</w:t>
+      </w:r>
+      <w:proofErr w:type="spellEnd"/>
+      <w:r>
+        <w:rPr>
+          <w:lang w:val="en-US"/>
+        </w:rPr>
+        <w:t>(</w:t>
+      </w:r>
+      <w:proofErr w:type="gramEnd"/>
+      <w:r>
+        <w:rPr>
+          <w:lang w:val="en-US"/>
+        </w:rPr>
+        <w:t>"Now enter your last name: ");</w:t>
+      </w:r>
+    </w:p>
+    <w:p>
+      <w:pPr>
+        <w:pStyle w:val="HTML"/>
+        <w:rPr>
+          <w:lang w:val="en-US"/>
+        </w:rPr>
+      </w:pPr>
+      <w:r>
+        <w:rPr>
+          <w:rFonts w:eastAsia="Courier New"/>
+          <w:lang w:val="en-US"/>
+        </w:rPr>
+        <w:t xml:space="preserve">    </w:t>
+      </w:r>
+      <w:proofErr w:type="gramStart"/>
+      <w:r>
+        <w:rPr>
+          <w:lang w:val="en-US"/>
+        </w:rPr>
+        <w:t>gets(</w:t>
+      </w:r>
+      <w:proofErr w:type="gramEnd"/>
+      <w:r>
+        <w:rPr>
+          <w:lang w:val="en-US"/>
+        </w:rPr>
+        <w:t xml:space="preserve">last); /* buffer overflow? </w:t>
+      </w:r>
+      <w:proofErr w:type="gramStart"/>
+      <w:r>
+        <w:rPr>
+          <w:lang w:val="en-US"/>
+        </w:rPr>
+        <w:t>what's</w:t>
+      </w:r>
+      <w:proofErr w:type="gramEnd"/>
+      <w:r>
+        <w:rPr>
+          <w:lang w:val="en-US"/>
+        </w:rPr>
+        <w:t xml:space="preserve"> that? */</w:t>
+      </w:r>
+    </w:p>
+    <w:p>
+      <w:pPr>
+        <w:pStyle w:val="HTML"/>
+        <w:rPr>
+          <w:lang w:val="en-US"/>
+        </w:rPr>
+      </w:pPr>
+    </w:p>
+    <w:p>
+      <w:pPr>
+        <w:pStyle w:val="HTML"/>
+        <w:rPr>
+          <w:rFonts w:eastAsia="Courier New"/>
+          <w:lang w:val="en-US"/>
+        </w:rPr>
+      </w:pPr>
+      <w:r>
+        <w:rPr>
+          <w:rFonts w:eastAsia="Courier New"/>
+          <w:lang w:val="en-US"/>
+        </w:rPr>
+        <w:t xml:space="preserve">    </w:t>
+      </w:r>
+      <w:proofErr w:type="spellStart"/>
+      <w:proofErr w:type="gramStart"/>
+      <w:r>
+        <w:rPr>
+          <w:lang w:val="en-US"/>
+        </w:rPr>
+        <w:t>printf</w:t>
+      </w:r>
+      <w:proofErr w:type="spellEnd"/>
+      <w:r>
+        <w:rPr>
+          <w:lang w:val="en-US"/>
+        </w:rPr>
+        <w:t>(</w:t>
+      </w:r>
+      <w:proofErr w:type="gramEnd"/>
+      <w:r>
+        <w:rPr>
+          <w:lang w:val="en-US"/>
+        </w:rPr>
+        <w:t>"Hello %s %s!\n", first, last);</w:t>
+      </w:r>
+    </w:p>
+    <w:p>
+      <w:pPr>
+        <w:pStyle w:val="HTML"/>
+      </w:pPr>
+      <w:r>
+        <w:rPr>
+          <w:rFonts w:eastAsia="Courier New"/>
+          <w:lang w:val="en-US"/>
+        </w:rPr>
+        <w:t xml:space="preserve">    </w:t>
+      </w:r>
+      <w:proofErr w:type="spellStart"/>
+      <w:r>
         <w:t>return</w:t>
       </w:r>
-      <w:proofErr w:type="gramEnd"/>
-      <w:r>
-        <w:rPr>
-          <w:lang w:val="en-US"/>
-        </w:rPr>
+      <w:proofErr w:type="spellEnd"/>
+      <w:r>
         <w:t xml:space="preserve"> 0;</w:t>
       </w:r>
     </w:p>
     <w:p>
+      <w:pPr>
+        <w:pStyle w:val="HTML"/>
+      </w:pPr>
       <w:r>
         <w:t>}</w:t>
       </w:r>
+    </w:p>
+    <w:p>
       <w:bookmarkStart w:id="0" w:name="_GoBack"/>
       <w:bookmarkEnd w:id="0"/>
     </w:p>

</xml_diff>

<commit_message>
Give a personalized hello.
</commit_message>
<xml_diff>
--- a/main.docx
+++ b/main.docx
@@ -13,6 +13,20 @@
         <w:rPr>
           <w:lang w:val="en-US"/>
         </w:rPr>
+        <w:t>#include &lt;stdio.h&gt;</w:t>
+      </w:r>
+    </w:p>
+    <w:p>
+      <w:pPr>
+        <w:pStyle w:val="HTML"/>
+        <w:rPr>
+          <w:lang w:val="en-US"/>
+        </w:rPr>
+      </w:pPr>
+      <w:r>
+        <w:rPr>
+          <w:lang w:val="en-US"/>
+        </w:rPr>
         <w:t>#include &lt;</w:t>
       </w:r>
       <w:proofErr w:type="spellStart"/>
@@ -20,7 +34,7 @@
         <w:rPr>
           <w:lang w:val="en-US"/>
         </w:rPr>
-        <w:t>stdio.h</w:t>
+        <w:t>string.h</w:t>
       </w:r>
       <w:proofErr w:type="spellEnd"/>
       <w:r>
@@ -123,6 +137,43 @@
       <w:pPr>
         <w:pStyle w:val="HTML"/>
         <w:rPr>
+          <w:lang w:val="en-US"/>
+        </w:rPr>
+      </w:pPr>
+      <w:r>
+        <w:rPr>
+          <w:rFonts w:eastAsia="Courier New"/>
+          <w:lang w:val="en-US"/>
+        </w:rPr>
+        <w:t xml:space="preserve">    </w:t>
+      </w:r>
+      <w:proofErr w:type="gramStart"/>
+      <w:r>
+        <w:rPr>
+          <w:lang w:val="en-US"/>
+        </w:rPr>
+        <w:t>char</w:t>
+      </w:r>
+      <w:proofErr w:type="gramEnd"/>
+      <w:r>
+        <w:rPr>
+          <w:lang w:val="en-US"/>
+        </w:rPr>
+        <w:t xml:space="preserve"> name[255];</w:t>
+      </w:r>
+    </w:p>
+    <w:p>
+      <w:pPr>
+        <w:pStyle w:val="HTML"/>
+        <w:rPr>
+          <w:lang w:val="en-US"/>
+        </w:rPr>
+      </w:pPr>
+    </w:p>
+    <w:p>
+      <w:pPr>
+        <w:pStyle w:val="HTML"/>
+        <w:rPr>
           <w:rFonts w:eastAsia="Courier New"/>
           <w:lang w:val="en-US"/>
         </w:rPr>
@@ -154,42 +205,225 @@
         <w:rPr>
           <w:lang w:val="en-US"/>
         </w:rPr>
-        <w:t>"Hello world!\n");</w:t>
-      </w:r>
-    </w:p>
-    <w:p>
-      <w:pPr>
-        <w:pStyle w:val="HTML"/>
-        <w:rPr>
-          <w:lang w:val="en-US"/>
-        </w:rPr>
-      </w:pPr>
-      <w:r>
+        <w:t>"Enter your name: ");</w:t>
+      </w:r>
+    </w:p>
+    <w:p>
+      <w:pPr>
+        <w:pStyle w:val="HTML"/>
         <w:rPr>
           <w:rFonts w:eastAsia="Courier New"/>
           <w:lang w:val="en-US"/>
         </w:rPr>
+      </w:pPr>
+      <w:r>
+        <w:rPr>
+          <w:rFonts w:eastAsia="Courier New"/>
+          <w:lang w:val="en-US"/>
+        </w:rPr>
         <w:t xml:space="preserve">    </w:t>
       </w:r>
+      <w:proofErr w:type="spellStart"/>
       <w:proofErr w:type="gramStart"/>
       <w:r>
         <w:rPr>
           <w:lang w:val="en-US"/>
         </w:rPr>
+        <w:t>fgets</w:t>
+      </w:r>
+      <w:proofErr w:type="spellEnd"/>
+      <w:r>
+        <w:rPr>
+          <w:lang w:val="en-US"/>
+        </w:rPr>
+        <w:t>(</w:t>
+      </w:r>
+      <w:proofErr w:type="gramEnd"/>
+      <w:r>
+        <w:rPr>
+          <w:lang w:val="en-US"/>
+        </w:rPr>
+        <w:t xml:space="preserve">name, 255, </w:t>
+      </w:r>
+      <w:proofErr w:type="spellStart"/>
+      <w:r>
+        <w:rPr>
+          <w:lang w:val="en-US"/>
+        </w:rPr>
+        <w:t>stdin</w:t>
+      </w:r>
+      <w:proofErr w:type="spellEnd"/>
+      <w:r>
+        <w:rPr>
+          <w:lang w:val="en-US"/>
+        </w:rPr>
+        <w:t>);</w:t>
+      </w:r>
+    </w:p>
+    <w:p>
+      <w:pPr>
+        <w:pStyle w:val="HTML"/>
+        <w:rPr>
+          <w:rFonts w:eastAsia="Courier New"/>
+          <w:lang w:val="en-US"/>
+        </w:rPr>
+      </w:pPr>
+      <w:r>
+        <w:rPr>
+          <w:rFonts w:eastAsia="Courier New"/>
+          <w:lang w:val="en-US"/>
+        </w:rPr>
+        <w:t xml:space="preserve">    </w:t>
+      </w:r>
+      <w:proofErr w:type="spellStart"/>
+      <w:proofErr w:type="gramStart"/>
+      <w:r>
+        <w:rPr>
+          <w:lang w:val="en-US"/>
+        </w:rPr>
+        <w:t>printf</w:t>
+      </w:r>
+      <w:proofErr w:type="spellEnd"/>
+      <w:r>
+        <w:rPr>
+          <w:lang w:val="en-US"/>
+        </w:rPr>
+        <w:t>(</w:t>
+      </w:r>
+      <w:proofErr w:type="gramEnd"/>
+      <w:r>
+        <w:rPr>
+          <w:lang w:val="en-US"/>
+        </w:rPr>
+        <w:t xml:space="preserve">"length = %d\n", </w:t>
+      </w:r>
+      <w:proofErr w:type="spellStart"/>
+      <w:r>
+        <w:rPr>
+          <w:lang w:val="en-US"/>
+        </w:rPr>
+        <w:t>strlen</w:t>
+      </w:r>
+      <w:proofErr w:type="spellEnd"/>
+      <w:r>
+        <w:rPr>
+          <w:lang w:val="en-US"/>
+        </w:rPr>
+        <w:t>(name)); /* debug line */</w:t>
+      </w:r>
+    </w:p>
+    <w:p>
+      <w:pPr>
+        <w:pStyle w:val="HTML"/>
+        <w:rPr>
+          <w:lang w:val="en-US"/>
+        </w:rPr>
+      </w:pPr>
+      <w:r>
+        <w:rPr>
+          <w:rFonts w:eastAsia="Courier New"/>
+          <w:lang w:val="en-US"/>
+        </w:rPr>
+        <w:t xml:space="preserve">    </w:t>
+      </w:r>
+      <w:proofErr w:type="gramStart"/>
+      <w:r>
+        <w:rPr>
+          <w:lang w:val="en-US"/>
+        </w:rPr>
+        <w:t>name[</w:t>
+      </w:r>
+      <w:proofErr w:type="spellStart"/>
+      <w:proofErr w:type="gramEnd"/>
+      <w:r>
+        <w:rPr>
+          <w:lang w:val="en-US"/>
+        </w:rPr>
+        <w:t>strlen</w:t>
+      </w:r>
+      <w:proofErr w:type="spellEnd"/>
+      <w:r>
+        <w:rPr>
+          <w:lang w:val="en-US"/>
+        </w:rPr>
+        <w:t>(name)-1] = '\0'; /* remove the newline at the end */</w:t>
+      </w:r>
+    </w:p>
+    <w:p>
+      <w:pPr>
+        <w:pStyle w:val="HTML"/>
+        <w:rPr>
+          <w:lang w:val="en-US"/>
+        </w:rPr>
+      </w:pPr>
+    </w:p>
+    <w:p>
+      <w:pPr>
+        <w:pStyle w:val="HTML"/>
+        <w:rPr>
+          <w:rFonts w:eastAsia="Courier New"/>
+          <w:lang w:val="en-US"/>
+        </w:rPr>
+      </w:pPr>
+      <w:r>
+        <w:rPr>
+          <w:rFonts w:eastAsia="Courier New"/>
+          <w:lang w:val="en-US"/>
+        </w:rPr>
+        <w:t xml:space="preserve">    </w:t>
+      </w:r>
+      <w:proofErr w:type="spellStart"/>
+      <w:proofErr w:type="gramStart"/>
+      <w:r>
+        <w:rPr>
+          <w:lang w:val="en-US"/>
+        </w:rPr>
+        <w:t>printf</w:t>
+      </w:r>
+      <w:proofErr w:type="spellEnd"/>
+      <w:r>
+        <w:rPr>
+          <w:lang w:val="en-US"/>
+        </w:rPr>
+        <w:t>(</w:t>
+      </w:r>
+      <w:proofErr w:type="gramEnd"/>
+      <w:r>
+        <w:rPr>
+          <w:lang w:val="en-US"/>
+        </w:rPr>
+        <w:t>"Hello %s!\n", name);</w:t>
+      </w:r>
+    </w:p>
+    <w:p>
+      <w:pPr>
+        <w:pStyle w:val="HTML"/>
+      </w:pPr>
+      <w:r>
+        <w:rPr>
+          <w:rFonts w:eastAsia="Courier New"/>
+          <w:lang w:val="en-US"/>
+        </w:rPr>
+        <w:t xml:space="preserve">    </w:t>
+      </w:r>
+      <w:proofErr w:type="spellStart"/>
+      <w:r>
         <w:t>return</w:t>
       </w:r>
-      <w:proofErr w:type="gramEnd"/>
-      <w:r>
-        <w:rPr>
-          <w:lang w:val="en-US"/>
-        </w:rPr>
+      <w:proofErr w:type="spellEnd"/>
+      <w:r>
         <w:t xml:space="preserve"> 0;</w:t>
       </w:r>
     </w:p>
     <w:p>
+      <w:pPr>
+        <w:pStyle w:val="HTML"/>
+      </w:pPr>
       <w:r>
         <w:t>}</w:t>
       </w:r>
+    </w:p>
+    <w:p>
       <w:bookmarkStart w:id="0" w:name="_GoBack"/>
       <w:bookmarkEnd w:id="0"/>
     </w:p>

</xml_diff>